<commit_message>
adding growl messages to pages
</commit_message>
<xml_diff>
--- a/Documentation/DannyDiiorio-TonyPacheco-RequirementsAndDesign.docx
+++ b/Documentation/DannyDiiorio-TonyPacheco-RequirementsAndDesign.docx
@@ -1439,7 +1439,7 @@
           <v:shape id="_x0000_i1025" type="#_x0000_t75" style="width:504.65pt;height:445.75pt" o:ole="">
             <v:imagedata r:id="rId6" o:title=""/>
           </v:shape>
-          <o:OLEObject Type="Embed" ProgID="Visio.Drawing.15" ShapeID="_x0000_i1025" DrawAspect="Content" ObjectID="_1602147535" r:id="rId7"/>
+          <o:OLEObject Type="Embed" ProgID="Visio.Drawing.15" ShapeID="_x0000_i1025" DrawAspect="Content" ObjectID="_1602151303" r:id="rId7"/>
         </w:object>
       </w:r>
     </w:p>
@@ -1521,7 +1521,7 @@
           <v:shape id="_x0000_i1026" type="#_x0000_t75" style="width:451.65pt;height:435.25pt" o:ole="">
             <v:imagedata r:id="rId8" o:title=""/>
           </v:shape>
-          <o:OLEObject Type="Embed" ProgID="Visio.Drawing.15" ShapeID="_x0000_i1026" DrawAspect="Content" ObjectID="_1602147536" r:id="rId9"/>
+          <o:OLEObject Type="Embed" ProgID="Visio.Drawing.15" ShapeID="_x0000_i1026" DrawAspect="Content" ObjectID="_1602151304" r:id="rId9"/>
         </w:object>
       </w:r>
     </w:p>
@@ -2083,19 +2083,19 @@
         <w:ind w:left="284"/>
       </w:pPr>
       <w:r>
-        <w:rPr>
-          <w:highlight w:val="yellow"/>
-        </w:rPr>
         <w:t xml:space="preserve">After a registered user successfully logs in, they will see </w:t>
       </w:r>
       <w:r>
-        <w:rPr>
-          <w:highlight w:val="yellow"/>
-        </w:rPr>
-        <w:t>a page with the timesheet for the current week. If they do not have a time sheet created for the current week already, they will see an empty timesheet with five empty rows.</w:t>
+        <w:t xml:space="preserve">a </w:t>
+      </w:r>
+      <w:r>
+        <w:t>page with the list of their saved timesheets, organized by date.</w:t>
       </w:r>
       <w:r>
         <w:t xml:space="preserve"> </w:t>
+      </w:r>
+      <w:r>
+        <w:t>Each timesheet can be opened and edited by clicking on it.</w:t>
       </w:r>
     </w:p>
     <w:p>
@@ -2112,6 +2112,9 @@
         <w:ind w:left="284"/>
       </w:pPr>
       <w:r>
+        <w:t xml:space="preserve">Users can create a new timesheet by clicking on “New Timesheet” in the header. This will open a page with a new timesheet with five empty rows. </w:t>
+      </w:r>
+      <w:r>
         <w:t>By clicking on a</w:t>
       </w:r>
       <w:r>
@@ -2164,7 +2167,31 @@
         <w:ind w:left="284"/>
       </w:pPr>
       <w:r>
-        <w:t>If an administrator logs in to the application, they will instead see a page with a list of all the users in the system</w:t>
+        <w:t xml:space="preserve">If an administrator logs in to the application, </w:t>
+      </w:r>
+      <w:r>
+        <w:t xml:space="preserve">they will see a </w:t>
+      </w:r>
+      <w:r>
+        <w:t>page with the list of their saved timesheets, organized by date. Each timesheet can be opened and edited by clicking on it.</w:t>
+      </w:r>
+    </w:p>
+    <w:p>
+      <w:pPr>
+        <w:pStyle w:val="ListParagraph"/>
+        <w:ind w:left="284"/>
+      </w:pPr>
+    </w:p>
+    <w:p>
+      <w:pPr>
+        <w:pStyle w:val="ListParagraph"/>
+        <w:ind w:left="284"/>
+      </w:pPr>
+      <w:r>
+        <w:t>Admins have a header link to</w:t>
+      </w:r>
+      <w:r>
+        <w:t xml:space="preserve"> see a page with a list of all the users in the system</w:t>
       </w:r>
       <w:r>
         <w:t>. T</w:t>
@@ -2200,10 +2227,15 @@
         <w:t xml:space="preserve">The administrators will also have the same options in the toolbar as the general users so that they can create and edit their own timesheets. </w:t>
       </w:r>
       <w:r>
-        <w:rPr>
-          <w:highlight w:val="yellow"/>
-        </w:rPr>
-        <w:t>They will not have access to other users’ timesheets.</w:t>
+        <w:t>They will have access to</w:t>
+      </w:r>
+      <w:r>
+        <w:t xml:space="preserve"> view</w:t>
+      </w:r>
+      <w:bookmarkStart w:id="9" w:name="_GoBack"/>
+      <w:bookmarkEnd w:id="9"/>
+      <w:r>
+        <w:t xml:space="preserve"> other users’ timesheets.</w:t>
       </w:r>
       <w:r>
         <w:t xml:space="preserve"> </w:t>
@@ -2214,11 +2246,11 @@
         <w:pStyle w:val="Heading1"/>
         <w:spacing w:after="240"/>
       </w:pPr>
-      <w:bookmarkStart w:id="9" w:name="_Toc528405622"/>
+      <w:bookmarkStart w:id="10" w:name="_Toc528405622"/>
       <w:r>
         <w:t>Operating Environment</w:t>
       </w:r>
-      <w:bookmarkEnd w:id="9"/>
+      <w:bookmarkEnd w:id="10"/>
     </w:p>
     <w:p>
       <w:pPr>
@@ -2261,11 +2293,11 @@
         <w:pStyle w:val="Heading1"/>
         <w:spacing w:after="240"/>
       </w:pPr>
-      <w:bookmarkStart w:id="10" w:name="_Toc528405623"/>
+      <w:bookmarkStart w:id="11" w:name="_Toc528405623"/>
       <w:r>
         <w:t>UI Mock-ups</w:t>
       </w:r>
-      <w:bookmarkEnd w:id="10"/>
+      <w:bookmarkEnd w:id="11"/>
     </w:p>
     <w:p>
       <w:pPr>
@@ -2287,12 +2319,11 @@
         <w:pStyle w:val="Heading1"/>
         <w:spacing w:after="240"/>
       </w:pPr>
-      <w:bookmarkStart w:id="11" w:name="_Toc528405624"/>
-      <w:r>
-        <w:lastRenderedPageBreak/>
+      <w:bookmarkStart w:id="12" w:name="_Toc528405624"/>
+      <w:r>
         <w:t>Build and Run Instructions</w:t>
       </w:r>
-      <w:bookmarkEnd w:id="11"/>
+      <w:bookmarkEnd w:id="12"/>
     </w:p>
     <w:p>
       <w:pPr>
@@ -2300,11 +2331,11 @@
         <w:spacing w:after="240"/>
         <w:ind w:firstLine="284"/>
       </w:pPr>
-      <w:bookmarkStart w:id="12" w:name="_Toc528405625"/>
+      <w:bookmarkStart w:id="13" w:name="_Toc528405625"/>
       <w:r>
         <w:t>Configurations</w:t>
       </w:r>
-      <w:bookmarkEnd w:id="12"/>
+      <w:bookmarkEnd w:id="13"/>
     </w:p>
     <w:p>
       <w:pPr>
@@ -2369,11 +2400,11 @@
         <w:spacing w:after="240"/>
         <w:ind w:firstLine="284"/>
       </w:pPr>
-      <w:bookmarkStart w:id="13" w:name="_Toc528405626"/>
+      <w:bookmarkStart w:id="14" w:name="_Toc528405626"/>
       <w:r>
         <w:t>Importing</w:t>
       </w:r>
-      <w:bookmarkEnd w:id="13"/>
+      <w:bookmarkEnd w:id="14"/>
     </w:p>
     <w:p>
       <w:pPr>
@@ -2391,10 +2422,7 @@
         <w:t>File-&gt;import projects from folder -&gt; and Import successfully</w:t>
       </w:r>
     </w:p>
-    <w:p>
-      <w:bookmarkStart w:id="14" w:name="_GoBack"/>
-      <w:bookmarkEnd w:id="14"/>
-    </w:p>
+    <w:p/>
     <w:sectPr>
       <w:pgSz w:w="12240" w:h="15840"/>
       <w:pgMar w:top="1276" w:right="1440" w:bottom="1440" w:left="1440" w:header="708" w:footer="708" w:gutter="0"/>
@@ -5100,7 +5128,7 @@
 </file>
 
 <file path=customXml/itemProps1.xml><?xml version="1.0" encoding="utf-8"?>
-<ds:datastoreItem xmlns:ds="http://schemas.openxmlformats.org/officeDocument/2006/customXml" ds:itemID="{2D17A98A-1DCE-461D-815D-8A1B48DC96CF}">
+<ds:datastoreItem xmlns:ds="http://schemas.openxmlformats.org/officeDocument/2006/customXml" ds:itemID="{CF40BAE1-CCCF-42A2-8C74-0F4A1B95ABC9}">
   <ds:schemaRefs>
     <ds:schemaRef ds:uri="http://schemas.openxmlformats.org/officeDocument/2006/bibliography"/>
   </ds:schemaRefs>

</xml_diff>